<commit_message>
Updated the family graph routine
Fantastic results. Need to add evaluating several graph outward rankings. See if the new method reproduces older results for several twin maps.
</commit_message>
<xml_diff>
--- a/Documentation/Technical_writeup.docx
+++ b/Documentation/Technical_writeup.docx
@@ -20,13 +20,7 @@
     </w:p>
     <w:p>
       <w:r>
-        <w:t>MTEX has become a powerful, widely used texture microstructure characterization tool with the latest release</w:t>
-      </w:r>
-      <w:r>
-        <w:t>s</w:t>
-      </w:r>
-      <w:r>
-        <w:t xml:space="preserve"> having over 4000 downloads from </w:t>
+        <w:t xml:space="preserve">MTEX has become a powerful, widely used texture microstructure characterization tool with the latest releases having over 4000 downloads from </w:t>
       </w:r>
       <w:proofErr w:type="spellStart"/>
       <w:r>
@@ -100,13 +94,7 @@
         <w:fldChar w:fldCharType="end"/>
       </w:r>
       <w:r>
-        <w:t xml:space="preserve">. Incorporating the functionality described in these papers into the MTEX framework could be major boon to researchers who have already invested in learning MTEX and would provide a platform to quickly prototype advances in twin analysis. The final motivation for developing a twin analysis code in MTEX is that the code will benefit from community support – i.e. in finding bugs, community explanation on using the code, and extending functionality. The community framework will likely result </w:t>
-      </w:r>
-      <w:r>
-        <w:t xml:space="preserve">in the </w:t>
-      </w:r>
-      <w:r>
-        <w:t>largest impact on the microstructure characterization field.</w:t>
+        <w:t>. Incorporating the functionality described in these papers into the MTEX framework could be major boon to researchers who have already invested in learning MTEX and would provide a platform to quickly prototype advances in twin analysis. The final motivation for developing a twin analysis code in MTEX is that the code will benefit from community support – i.e. in finding bugs, community explanation on using the code, and extending functionality. The community framework will likely result in the largest impact on the microstructure characterization field.</w:t>
       </w:r>
     </w:p>
     <w:p>
@@ -365,28 +353,13 @@
         <w:t xml:space="preserve">have a similar orientation to other fragment in the cluster, or if they are added to a cluster manually by the user. </w:t>
       </w:r>
       <w:r>
-        <w:t>Th</w:t>
-      </w:r>
-      <w:r>
-        <w:t>is feature is</w:t>
-      </w:r>
-      <w:r>
-        <w:t xml:space="preserve"> especially useful </w:t>
-      </w:r>
-      <w:r>
-        <w:t xml:space="preserve">in combination with clustering tolerances </w:t>
-      </w:r>
-      <w:r>
-        <w:t>for rare twin types</w:t>
+        <w:t>This feature is especially useful in combination with clustering tolerances for rare twin types</w:t>
       </w:r>
       <w:r>
         <w:t xml:space="preserve"> </w:t>
       </w:r>
       <w:r>
-        <w:t>which are not essential in the clustering case</w:t>
-      </w:r>
-      <w:r>
-        <w:t xml:space="preserve"> </w:t>
+        <w:t xml:space="preserve">which are not essential in the clustering case </w:t>
       </w:r>
       <w:proofErr w:type="gramStart"/>
       <w:r>
@@ -593,7 +566,314 @@
         <w:t>User interaction with data structure</w:t>
       </w:r>
     </w:p>
-    <w:p/>
+    <w:p>
+      <w:pPr>
+        <w:pStyle w:val="Heading2"/>
+      </w:pPr>
+      <w:r>
+        <w:t xml:space="preserve">Family determination. </w:t>
+      </w:r>
+    </w:p>
+    <w:p>
+      <w:r>
+        <w:t xml:space="preserve">Once a cluster has been defined, sorting the various twin relationships is the primary task. Relationships are assumed to be nonlocal (i.e. a </w:t>
+      </w:r>
+      <w:proofErr w:type="gramStart"/>
+      <w:r>
+        <w:t>twins</w:t>
+      </w:r>
+      <w:proofErr w:type="gramEnd"/>
+      <w:r>
+        <w:t xml:space="preserve"> do not have to share a boundary for a relationship to exist) however local boundary does play a role during the voting procedure for the family graph. In [ref Rods and Cap] the algorithms presented are useful when there is a clear parent twin and the complexity of the circular relationships are limited. Here we utilize some of the many </w:t>
+      </w:r>
+      <w:proofErr w:type="gramStart"/>
+      <w:r>
+        <w:t>graph based</w:t>
+      </w:r>
+      <w:proofErr w:type="gramEnd"/>
+      <w:r>
+        <w:t xml:space="preserve"> tools in </w:t>
+      </w:r>
+      <w:proofErr w:type="spellStart"/>
+      <w:r>
+        <w:t>Matlab</w:t>
+      </w:r>
+      <w:proofErr w:type="spellEnd"/>
+      <w:r>
+        <w:t xml:space="preserve"> to develop a general procedure for sorting </w:t>
+      </w:r>
+      <w:r>
+        <w:t xml:space="preserve">family </w:t>
+      </w:r>
+      <w:r>
+        <w:t>relationships based on texture, spatial distribution, shared boundary, and centrality.</w:t>
+      </w:r>
+    </w:p>
+    <w:p>
+      <w:r>
+        <w:t>Algorithm summary</w:t>
+      </w:r>
+    </w:p>
+    <w:p>
+      <w:pPr>
+        <w:pStyle w:val="ListParagraph"/>
+        <w:numPr>
+          <w:ilvl w:val="0"/>
+          <w:numId w:val="1"/>
+        </w:numPr>
+      </w:pPr>
+      <w:r>
+        <w:t>The starting graph is constructed from family twin relationships where each node represents a family and each edge is a twin relationship</w:t>
+      </w:r>
+      <w:r>
+        <w:t xml:space="preserve"> between the family</w:t>
+      </w:r>
+      <w:r>
+        <w:t>. If a node is included in the cluster that does not have a twin relationship, the node</w:t>
+      </w:r>
+      <w:r>
+        <w:t xml:space="preserve"> </w:t>
+      </w:r>
+      <w:r>
+        <w:t>is included in the family graph without an edge</w:t>
+      </w:r>
+      <w:r>
+        <w:t xml:space="preserve"> </w:t>
+      </w:r>
+    </w:p>
+    <w:p>
+      <w:pPr>
+        <w:pStyle w:val="ListParagraph"/>
+        <w:numPr>
+          <w:ilvl w:val="0"/>
+          <w:numId w:val="1"/>
+        </w:numPr>
+      </w:pPr>
+      <w:r>
+        <w:t xml:space="preserve">Naturally, with large twin fractions and a predominately Schmid based voting, </w:t>
+      </w:r>
+      <w:r>
+        <w:t xml:space="preserve">secondary and </w:t>
+      </w:r>
+      <w:r>
+        <w:t>tertiary twinning will often create an acyclic graph</w:t>
+      </w:r>
+      <w:r>
+        <w:t xml:space="preserve"> </w:t>
+      </w:r>
+      <w:r>
+        <w:t>with multiple family roots. No attempt is made to determine if the clustering is reasonable</w:t>
+      </w:r>
+      <w:r>
+        <w:t xml:space="preserve"> and </w:t>
+      </w:r>
+      <w:r>
+        <w:t xml:space="preserve">it </w:t>
+      </w:r>
+      <w:r>
+        <w:t xml:space="preserve">is </w:t>
+      </w:r>
+      <w:r>
+        <w:t>left to the user to determine</w:t>
+      </w:r>
+      <w:r>
+        <w:t xml:space="preserve"> based on generation or what have you</w:t>
+      </w:r>
+      <w:r>
+        <w:t xml:space="preserve">. To deal with these </w:t>
+      </w:r>
+      <w:r>
+        <w:t>complicated graphs</w:t>
+      </w:r>
+      <w:r>
+        <w:t xml:space="preserve">, the </w:t>
+      </w:r>
+      <w:r>
+        <w:t xml:space="preserve">root of the Family tree is determined using the following procedure: </w:t>
+      </w:r>
+    </w:p>
+    <w:p>
+      <w:pPr>
+        <w:pStyle w:val="ListParagraph"/>
+        <w:numPr>
+          <w:ilvl w:val="1"/>
+          <w:numId w:val="1"/>
+        </w:numPr>
+      </w:pPr>
+      <w:r>
+        <w:t xml:space="preserve">The initial family graph of a cluster is constructed based on a relaxed mean misorientation tolerance and twin type definitions. </w:t>
+      </w:r>
+      <w:r>
+        <w:t xml:space="preserve">The direction of relationships </w:t>
+      </w:r>
+      <w:proofErr w:type="gramStart"/>
+      <w:r>
+        <w:t>are</w:t>
+      </w:r>
+      <w:proofErr w:type="gramEnd"/>
+      <w:r>
+        <w:t xml:space="preserve"> constructed based on the Schmid, area, boundary ratio, and initial texture </w:t>
+      </w:r>
+      <w:r>
+        <w:t>votes</w:t>
+      </w:r>
+      <w:r>
+        <w:t>.</w:t>
+      </w:r>
+    </w:p>
+    <w:p>
+      <w:pPr>
+        <w:pStyle w:val="ListParagraph"/>
+        <w:numPr>
+          <w:ilvl w:val="1"/>
+          <w:numId w:val="1"/>
+        </w:numPr>
+      </w:pPr>
+      <w:r>
+        <w:t xml:space="preserve">The degree out </w:t>
+      </w:r>
+      <w:r>
+        <w:t xml:space="preserve">and in </w:t>
+      </w:r>
+      <w:r>
+        <w:t>of each node is evaluated</w:t>
+      </w:r>
+      <w:r>
+        <w:t xml:space="preserve">. If only one family has degree in of 0, it is considered the root of the family tree. If more than one parent exists or a circle relationship results in no parents being available, the </w:t>
+      </w:r>
+      <w:proofErr w:type="spellStart"/>
+      <w:r>
+        <w:t>outcloseness</w:t>
+      </w:r>
+      <w:proofErr w:type="spellEnd"/>
+      <w:r>
+        <w:t xml:space="preserve"> centrality metric is used to determine how much of the graph can be access by a single node. The node with the highest value best satisfies the voting criterion </w:t>
+      </w:r>
+      <w:r>
+        <w:t xml:space="preserve">is </w:t>
+      </w:r>
+      <w:r>
+        <w:t xml:space="preserve">used to establish the edges. </w:t>
+      </w:r>
+      <w:r>
+        <w:t>F</w:t>
+      </w:r>
+      <w:r>
+        <w:t xml:space="preserve">amily shared boundary segment number is utilized as a weight when computing the </w:t>
+      </w:r>
+      <w:proofErr w:type="spellStart"/>
+      <w:r>
+        <w:t>outcloseness</w:t>
+      </w:r>
+      <w:proofErr w:type="spellEnd"/>
+      <w:r>
+        <w:t xml:space="preserve"> to ensure that when several families traverse the graph equally well, the one that best describes the available twin boundaries should be chosen.</w:t>
+      </w:r>
+    </w:p>
+    <w:p>
+      <w:pPr>
+        <w:pStyle w:val="ListParagraph"/>
+        <w:numPr>
+          <w:ilvl w:val="0"/>
+          <w:numId w:val="1"/>
+        </w:numPr>
+      </w:pPr>
+      <w:r>
+        <w:lastRenderedPageBreak/>
+        <w:t>To describe the twin relationships, a</w:t>
+      </w:r>
+      <w:r>
+        <w:t xml:space="preserve"> </w:t>
+      </w:r>
+      <w:r>
+        <w:t xml:space="preserve">minimum spanning tree must be constructed. To do this, the edge lengths are defined initially using the </w:t>
+      </w:r>
+      <w:r>
+        <w:t xml:space="preserve">inverse of </w:t>
+      </w:r>
+      <w:r>
+        <w:t>shared boundary segment.</w:t>
+      </w:r>
+      <w:r>
+        <w:t xml:space="preserve"> The minimum spanning tree follows Kruskal’s algorithm which finds the subset of edges that form a tree including every vertex while minimizing the additive weight from each edge included in the tree. By using the inverse of the shared boundary between families, the algorithm prioritizes families that share grain boundary</w:t>
+      </w:r>
+      <w:r>
+        <w:t>.</w:t>
+      </w:r>
+      <w:r>
+        <w:t xml:space="preserve"> </w:t>
+      </w:r>
+      <w:r>
+        <w:t>Given a mi</w:t>
+      </w:r>
+      <w:r>
+        <w:t>ni</w:t>
+      </w:r>
+      <w:r>
+        <w:t>mum spanning tree and the root node, the directional graph representing the relations can be constructed and the voting method of [Rod] can be utilized to change the edge weight</w:t>
+      </w:r>
+      <w:r>
+        <w:t>s.</w:t>
+      </w:r>
+      <w:r>
+        <w:t xml:space="preserve"> </w:t>
+      </w:r>
+    </w:p>
+    <w:p>
+      <w:pPr>
+        <w:pStyle w:val="ListParagraph"/>
+        <w:numPr>
+          <w:ilvl w:val="0"/>
+          <w:numId w:val="2"/>
+        </w:numPr>
+      </w:pPr>
+      <w:r>
+        <w:t>The edge</w:t>
+      </w:r>
+    </w:p>
+    <w:p>
+      <w:pPr>
+        <w:pStyle w:val="ListParagraph"/>
+        <w:numPr>
+          <w:ilvl w:val="0"/>
+          <w:numId w:val="1"/>
+        </w:numPr>
+      </w:pPr>
+      <w:r>
+        <w:t xml:space="preserve">Since the spanning tree is unaware of the edge direction, a binary operation is performed to increase </w:t>
+      </w:r>
+      <w:proofErr w:type="gramStart"/>
+      <w:r>
+        <w:t>The</w:t>
+      </w:r>
+      <w:proofErr w:type="gramEnd"/>
+      <w:r>
+        <w:t xml:space="preserve"> </w:t>
+      </w:r>
+      <w:proofErr w:type="spellStart"/>
+      <w:r>
+        <w:t>mimumum</w:t>
+      </w:r>
+      <w:proofErr w:type="spellEnd"/>
+      <w:r>
+        <w:t xml:space="preserve"> spanning tree can then be recalculated and the process repeated until</w:t>
+      </w:r>
+      <w:r>
+        <w:t xml:space="preserve"> a single graph emerges. The</w:t>
+      </w:r>
+      <w:r>
+        <w:t xml:space="preserve"> benefit of solving the minimum spanning tree iteratively is that only a Family tree that satisfies </w:t>
+      </w:r>
+      <w:r>
+        <w:t xml:space="preserve">the root and </w:t>
+      </w:r>
+      <w:r>
+        <w:t xml:space="preserve">all relationships </w:t>
+      </w:r>
+      <w:r>
+        <w:t>is considered, and the approach is robust against edge relationships that are reversed.</w:t>
+      </w:r>
+    </w:p>
     <w:p/>
     <w:sectPr>
       <w:pgSz w:w="12240" w:h="15840"/>
@@ -603,6 +883,216 @@
     </w:sectPr>
   </w:body>
 </w:document>
+</file>
+
+<file path=word/numbering.xml><?xml version="1.0" encoding="utf-8"?>
+<w:numbering xmlns:wpc="http://schemas.microsoft.com/office/word/2010/wordprocessingCanvas" xmlns:cx="http://schemas.microsoft.com/office/drawing/2014/chartex" xmlns:cx1="http://schemas.microsoft.com/office/drawing/2015/9/8/chartex" xmlns:cx2="http://schemas.microsoft.com/office/drawing/2015/10/21/chartex" xmlns:cx3="http://schemas.microsoft.com/office/drawing/2016/5/9/chartex" xmlns:cx4="http://schemas.microsoft.com/office/drawing/2016/5/10/chartex" xmlns:cx5="http://schemas.microsoft.com/office/drawing/2016/5/11/chartex" xmlns:cx6="http://schemas.microsoft.com/office/drawing/2016/5/12/chartex" xmlns:cx7="http://schemas.microsoft.com/office/drawing/2016/5/13/chartex" xmlns:cx8="http://schemas.microsoft.com/office/drawing/2016/5/14/chartex" xmlns:mc="http://schemas.openxmlformats.org/markup-compatibility/2006" xmlns:aink="http://schemas.microsoft.com/office/drawing/2016/ink" xmlns:am3d="http://schemas.microsoft.com/office/drawing/2017/model3d" xmlns:o="urn:schemas-microsoft-com:office:office" xmlns:r="http://schemas.openxmlformats.org/officeDocument/2006/relationships" xmlns:m="http://schemas.openxmlformats.org/officeDocument/2006/math" xmlns:v="urn:schemas-microsoft-com:vml" xmlns:wp14="http://schemas.microsoft.com/office/word/2010/wordprocessingDrawing" xmlns:wp="http://schemas.openxmlformats.org/drawingml/2006/wordprocessingDrawing" xmlns:w10="urn:schemas-microsoft-com:office:word" xmlns:w="http://schemas.openxmlformats.org/wordprocessingml/2006/main" xmlns:w14="http://schemas.microsoft.com/office/word/2010/wordml" xmlns:w15="http://schemas.microsoft.com/office/word/2012/wordml" xmlns:w16cex="http://schemas.microsoft.com/office/word/2018/wordml/cex" xmlns:w16cid="http://schemas.microsoft.com/office/word/2016/wordml/cid" xmlns:w16="http://schemas.microsoft.com/office/word/2018/wordml" xmlns:w16se="http://schemas.microsoft.com/office/word/2015/wordml/symex" xmlns:wpg="http://schemas.microsoft.com/office/word/2010/wordprocessingGroup" xmlns:wpi="http://schemas.microsoft.com/office/word/2010/wordprocessingInk" xmlns:wne="http://schemas.microsoft.com/office/word/2006/wordml" xmlns:wps="http://schemas.microsoft.com/office/word/2010/wordprocessingShape" mc:Ignorable="w14 w15 w16se w16cid w16 w16cex wp14">
+  <w:abstractNum w:abstractNumId="0" w15:restartNumberingAfterBreak="0">
+    <w:nsid w:val="02522C31"/>
+    <w:multiLevelType w:val="hybridMultilevel"/>
+    <w:tmpl w:val="05981C12"/>
+    <w:lvl w:ilvl="0" w:tplc="04090001">
+      <w:start w:val="1"/>
+      <w:numFmt w:val="bullet"/>
+      <w:lvlText w:val=""/>
+      <w:lvlJc w:val="left"/>
+      <w:pPr>
+        <w:ind w:left="1080" w:hanging="360"/>
+      </w:pPr>
+      <w:rPr>
+        <w:rFonts w:ascii="Symbol" w:hAnsi="Symbol" w:hint="default"/>
+      </w:rPr>
+    </w:lvl>
+    <w:lvl w:ilvl="1" w:tplc="04090003" w:tentative="1">
+      <w:start w:val="1"/>
+      <w:numFmt w:val="bullet"/>
+      <w:lvlText w:val="o"/>
+      <w:lvlJc w:val="left"/>
+      <w:pPr>
+        <w:ind w:left="1800" w:hanging="360"/>
+      </w:pPr>
+      <w:rPr>
+        <w:rFonts w:ascii="Courier New" w:hAnsi="Courier New" w:cs="Courier New" w:hint="default"/>
+      </w:rPr>
+    </w:lvl>
+    <w:lvl w:ilvl="2" w:tplc="04090005" w:tentative="1">
+      <w:start w:val="1"/>
+      <w:numFmt w:val="bullet"/>
+      <w:lvlText w:val=""/>
+      <w:lvlJc w:val="left"/>
+      <w:pPr>
+        <w:ind w:left="2520" w:hanging="360"/>
+      </w:pPr>
+      <w:rPr>
+        <w:rFonts w:ascii="Wingdings" w:hAnsi="Wingdings" w:hint="default"/>
+      </w:rPr>
+    </w:lvl>
+    <w:lvl w:ilvl="3" w:tplc="04090001" w:tentative="1">
+      <w:start w:val="1"/>
+      <w:numFmt w:val="bullet"/>
+      <w:lvlText w:val=""/>
+      <w:lvlJc w:val="left"/>
+      <w:pPr>
+        <w:ind w:left="3240" w:hanging="360"/>
+      </w:pPr>
+      <w:rPr>
+        <w:rFonts w:ascii="Symbol" w:hAnsi="Symbol" w:hint="default"/>
+      </w:rPr>
+    </w:lvl>
+    <w:lvl w:ilvl="4" w:tplc="04090003" w:tentative="1">
+      <w:start w:val="1"/>
+      <w:numFmt w:val="bullet"/>
+      <w:lvlText w:val="o"/>
+      <w:lvlJc w:val="left"/>
+      <w:pPr>
+        <w:ind w:left="3960" w:hanging="360"/>
+      </w:pPr>
+      <w:rPr>
+        <w:rFonts w:ascii="Courier New" w:hAnsi="Courier New" w:cs="Courier New" w:hint="default"/>
+      </w:rPr>
+    </w:lvl>
+    <w:lvl w:ilvl="5" w:tplc="04090005" w:tentative="1">
+      <w:start w:val="1"/>
+      <w:numFmt w:val="bullet"/>
+      <w:lvlText w:val=""/>
+      <w:lvlJc w:val="left"/>
+      <w:pPr>
+        <w:ind w:left="4680" w:hanging="360"/>
+      </w:pPr>
+      <w:rPr>
+        <w:rFonts w:ascii="Wingdings" w:hAnsi="Wingdings" w:hint="default"/>
+      </w:rPr>
+    </w:lvl>
+    <w:lvl w:ilvl="6" w:tplc="04090001" w:tentative="1">
+      <w:start w:val="1"/>
+      <w:numFmt w:val="bullet"/>
+      <w:lvlText w:val=""/>
+      <w:lvlJc w:val="left"/>
+      <w:pPr>
+        <w:ind w:left="5400" w:hanging="360"/>
+      </w:pPr>
+      <w:rPr>
+        <w:rFonts w:ascii="Symbol" w:hAnsi="Symbol" w:hint="default"/>
+      </w:rPr>
+    </w:lvl>
+    <w:lvl w:ilvl="7" w:tplc="04090003" w:tentative="1">
+      <w:start w:val="1"/>
+      <w:numFmt w:val="bullet"/>
+      <w:lvlText w:val="o"/>
+      <w:lvlJc w:val="left"/>
+      <w:pPr>
+        <w:ind w:left="6120" w:hanging="360"/>
+      </w:pPr>
+      <w:rPr>
+        <w:rFonts w:ascii="Courier New" w:hAnsi="Courier New" w:cs="Courier New" w:hint="default"/>
+      </w:rPr>
+    </w:lvl>
+    <w:lvl w:ilvl="8" w:tplc="04090005" w:tentative="1">
+      <w:start w:val="1"/>
+      <w:numFmt w:val="bullet"/>
+      <w:lvlText w:val=""/>
+      <w:lvlJc w:val="left"/>
+      <w:pPr>
+        <w:ind w:left="6840" w:hanging="360"/>
+      </w:pPr>
+      <w:rPr>
+        <w:rFonts w:ascii="Wingdings" w:hAnsi="Wingdings" w:hint="default"/>
+      </w:rPr>
+    </w:lvl>
+  </w:abstractNum>
+  <w:abstractNum w:abstractNumId="1" w15:restartNumberingAfterBreak="0">
+    <w:nsid w:val="10C75D25"/>
+    <w:multiLevelType w:val="hybridMultilevel"/>
+    <w:tmpl w:val="5BBC961E"/>
+    <w:lvl w:ilvl="0" w:tplc="0409000F">
+      <w:start w:val="1"/>
+      <w:numFmt w:val="decimal"/>
+      <w:lvlText w:val="%1."/>
+      <w:lvlJc w:val="left"/>
+      <w:pPr>
+        <w:ind w:left="720" w:hanging="360"/>
+      </w:pPr>
+    </w:lvl>
+    <w:lvl w:ilvl="1" w:tplc="04090019">
+      <w:start w:val="1"/>
+      <w:numFmt w:val="lowerLetter"/>
+      <w:lvlText w:val="%2."/>
+      <w:lvlJc w:val="left"/>
+      <w:pPr>
+        <w:ind w:left="1440" w:hanging="360"/>
+      </w:pPr>
+    </w:lvl>
+    <w:lvl w:ilvl="2" w:tplc="0409001B" w:tentative="1">
+      <w:start w:val="1"/>
+      <w:numFmt w:val="lowerRoman"/>
+      <w:lvlText w:val="%3."/>
+      <w:lvlJc w:val="right"/>
+      <w:pPr>
+        <w:ind w:left="2160" w:hanging="180"/>
+      </w:pPr>
+    </w:lvl>
+    <w:lvl w:ilvl="3" w:tplc="0409000F" w:tentative="1">
+      <w:start w:val="1"/>
+      <w:numFmt w:val="decimal"/>
+      <w:lvlText w:val="%4."/>
+      <w:lvlJc w:val="left"/>
+      <w:pPr>
+        <w:ind w:left="2880" w:hanging="360"/>
+      </w:pPr>
+    </w:lvl>
+    <w:lvl w:ilvl="4" w:tplc="04090019" w:tentative="1">
+      <w:start w:val="1"/>
+      <w:numFmt w:val="lowerLetter"/>
+      <w:lvlText w:val="%5."/>
+      <w:lvlJc w:val="left"/>
+      <w:pPr>
+        <w:ind w:left="3600" w:hanging="360"/>
+      </w:pPr>
+    </w:lvl>
+    <w:lvl w:ilvl="5" w:tplc="0409001B" w:tentative="1">
+      <w:start w:val="1"/>
+      <w:numFmt w:val="lowerRoman"/>
+      <w:lvlText w:val="%6."/>
+      <w:lvlJc w:val="right"/>
+      <w:pPr>
+        <w:ind w:left="4320" w:hanging="180"/>
+      </w:pPr>
+    </w:lvl>
+    <w:lvl w:ilvl="6" w:tplc="0409000F" w:tentative="1">
+      <w:start w:val="1"/>
+      <w:numFmt w:val="decimal"/>
+      <w:lvlText w:val="%7."/>
+      <w:lvlJc w:val="left"/>
+      <w:pPr>
+        <w:ind w:left="5040" w:hanging="360"/>
+      </w:pPr>
+    </w:lvl>
+    <w:lvl w:ilvl="7" w:tplc="04090019" w:tentative="1">
+      <w:start w:val="1"/>
+      <w:numFmt w:val="lowerLetter"/>
+      <w:lvlText w:val="%8."/>
+      <w:lvlJc w:val="left"/>
+      <w:pPr>
+        <w:ind w:left="5760" w:hanging="360"/>
+      </w:pPr>
+    </w:lvl>
+    <w:lvl w:ilvl="8" w:tplc="0409001B" w:tentative="1">
+      <w:start w:val="1"/>
+      <w:numFmt w:val="lowerRoman"/>
+      <w:lvlText w:val="%9."/>
+      <w:lvlJc w:val="right"/>
+      <w:pPr>
+        <w:ind w:left="6480" w:hanging="180"/>
+      </w:pPr>
+    </w:lvl>
+  </w:abstractNum>
+  <w:num w:numId="1">
+    <w:abstractNumId w:val="1"/>
+  </w:num>
+  <w:num w:numId="2">
+    <w:abstractNumId w:val="0"/>
+  </w:num>
+</w:numbering>
 </file>
 
 <file path=word/styles.xml><?xml version="1.0" encoding="utf-8"?>
@@ -1166,6 +1656,17 @@
       <w:szCs w:val="18"/>
     </w:rPr>
   </w:style>
+  <w:style w:type="paragraph" w:styleId="ListParagraph">
+    <w:name w:val="List Paragraph"/>
+    <w:basedOn w:val="Normal"/>
+    <w:uiPriority w:val="34"/>
+    <w:qFormat/>
+    <w:rsid w:val="009A59EF"/>
+    <w:pPr>
+      <w:ind w:left="720"/>
+      <w:contextualSpacing/>
+    </w:pPr>
+  </w:style>
 </w:styles>
 </file>
 
@@ -1469,7 +1970,7 @@
 </file>
 
 <file path=customXml/itemProps1.xml><?xml version="1.0" encoding="utf-8"?>
-<ds:datastoreItem xmlns:ds="http://schemas.openxmlformats.org/officeDocument/2006/customXml" ds:itemID="{B20656CD-13B3-48D1-B94C-B6863A924156}">
+<ds:datastoreItem xmlns:ds="http://schemas.openxmlformats.org/officeDocument/2006/customXml" ds:itemID="{73F66FCD-6D46-43A7-9BA1-7FD40B0E7822}">
   <ds:schemaRefs>
     <ds:schemaRef ds:uri="http://schemas.openxmlformats.org/officeDocument/2006/bibliography"/>
   </ds:schemaRefs>

</xml_diff>

<commit_message>
starting point for final integration of family tree parameters
</commit_message>
<xml_diff>
--- a/Documentation/Technical_writeup.docx
+++ b/Documentation/Technical_writeup.docx
@@ -192,15 +192,7 @@
         <w:t xml:space="preserve"> an important twin relationship and compromising the classification procedure.</w:t>
       </w:r>
       <w:r>
-        <w:t xml:space="preserve"> One also </w:t>
-      </w:r>
-      <w:proofErr w:type="gramStart"/>
-      <w:r>
-        <w:t>has to</w:t>
-      </w:r>
-      <w:proofErr w:type="gramEnd"/>
-      <w:r>
-        <w:t xml:space="preserve"> consider what type of analysis will be performed after reconstruction and classification. For instance, EBSD resolution artifacts can cause a twin to appear as several grain fragments. If the goal is to </w:t>
+        <w:t xml:space="preserve"> One also has to consider what type of analysis will be performed after reconstruction and classification. For instance, EBSD resolution artifacts can cause a twin to appear as several grain fragments. If the goal is to </w:t>
       </w:r>
       <w:r>
         <w:t>analyze the variants or shape of the twins, the removal of some of the twin fragments might compromise the analysis.</w:t>
@@ -359,18 +351,10 @@
         <w:t xml:space="preserve"> </w:t>
       </w:r>
       <w:r>
-        <w:t xml:space="preserve">which are not essential in the clustering case </w:t>
-      </w:r>
-      <w:proofErr w:type="gramStart"/>
-      <w:r>
-        <w:t>procedure</w:t>
-      </w:r>
-      <w:r>
-        <w:t>, but</w:t>
-      </w:r>
-      <w:proofErr w:type="gramEnd"/>
-      <w:r>
-        <w:t xml:space="preserve"> have a negative impact on clustering</w:t>
+        <w:t>which are not essential in the clustering case procedure</w:t>
+      </w:r>
+      <w:r>
+        <w:t>, but have a negative impact on clustering</w:t>
       </w:r>
       <w:r>
         <w:t xml:space="preserve"> and </w:t>
@@ -441,15 +425,7 @@
         <w:t xml:space="preserve">As mentioned, the misorientation between mean grains is used for classification while the boundary misorientation is used </w:t>
       </w:r>
       <w:r>
-        <w:t xml:space="preserve">to create a starting cluster graph. In cases where an edge relationship is added manually, a relaxed boundary misorientation tolerance is utilized to determine if the edge a twin. If it is not, then an unknown twin type is assigned to the edge. It is important to realize that the cluster graph can be made up purposefully of non-twin relationships that correctly group grains. This is desirable for instance when the twin/parent relationships </w:t>
-      </w:r>
-      <w:proofErr w:type="gramStart"/>
-      <w:r>
-        <w:t>is</w:t>
-      </w:r>
-      <w:proofErr w:type="gramEnd"/>
-      <w:r>
-        <w:t xml:space="preserve"> missing and when performing operations such as merging two clusters together. In summary there is a ti</w:t>
+        <w:t>to create a starting cluster graph. In cases where an edge relationship is added manually, a relaxed boundary misorientation tolerance is utilized to determine if the edge a twin. If it is not, then an unknown twin type is assigned to the edge. It is important to realize that the cluster graph can be made up purposefully of non-twin relationships that correctly group grains. This is desirable for instance when the twin/parent relationships is missing and when performing operations such as merging two clusters together. In summary there is a ti</w:t>
       </w:r>
       <w:r>
         <w:t>ght tolerance specified for boundary twin misorientation that is specified per twin mode. A relaxed boundary twin misorientation is specified for finding twin relationships for edges added by the user. A relaxed mean grain twin misorientation is utilized during classification.</w:t>
@@ -576,23 +552,7 @@
     </w:p>
     <w:p>
       <w:r>
-        <w:t xml:space="preserve">Once a cluster has been defined, sorting the various twin relationships is the primary task. Relationships are assumed to be nonlocal (i.e. a </w:t>
-      </w:r>
-      <w:proofErr w:type="gramStart"/>
-      <w:r>
-        <w:t>twins</w:t>
-      </w:r>
-      <w:proofErr w:type="gramEnd"/>
-      <w:r>
-        <w:t xml:space="preserve"> do not have to share a boundary for a relationship to exist) however local boundary does play a role during the voting procedure for the family graph. In [ref Rods and Cap] the algorithms presented are useful when there is a clear parent twin and the complexity of the circular relationships are limited. Here we utilize some of the many </w:t>
-      </w:r>
-      <w:proofErr w:type="gramStart"/>
-      <w:r>
-        <w:t>graph based</w:t>
-      </w:r>
-      <w:proofErr w:type="gramEnd"/>
-      <w:r>
-        <w:t xml:space="preserve"> tools in </w:t>
+        <w:t xml:space="preserve">Once a cluster has been defined, sorting the various twin relationships is the primary task. Relationships are assumed to be nonlocal (i.e. a twins do not have to share a boundary for a relationship to exist) however local boundary does play a role during the voting procedure for the family graph. In [ref Rods and Cap] the algorithms presented are useful when there is a clear parent twin and the complexity of the circular relationships are limited. Here we utilize some of the many graph based tools in </w:t>
       </w:r>
       <w:proofErr w:type="spellStart"/>
       <w:r>
@@ -600,13 +560,7 @@
       </w:r>
       <w:proofErr w:type="spellEnd"/>
       <w:r>
-        <w:t xml:space="preserve"> to develop a general procedure for sorting </w:t>
-      </w:r>
-      <w:r>
-        <w:t xml:space="preserve">family </w:t>
-      </w:r>
-      <w:r>
-        <w:t>relationships based on texture, spatial distribution, shared boundary, and centrality.</w:t>
+        <w:t xml:space="preserve"> to develop a general procedure for sorting family relationships based on texture, spatial distribution, shared boundary, and centrality.</w:t>
       </w:r>
     </w:p>
     <w:p>
@@ -704,15 +658,7 @@
         <w:t xml:space="preserve">The initial family graph of a cluster is constructed based on a relaxed mean misorientation tolerance and twin type definitions. </w:t>
       </w:r>
       <w:r>
-        <w:t xml:space="preserve">The direction of relationships </w:t>
-      </w:r>
-      <w:proofErr w:type="gramStart"/>
-      <w:r>
-        <w:t>are</w:t>
-      </w:r>
-      <w:proofErr w:type="gramEnd"/>
-      <w:r>
-        <w:t xml:space="preserve"> constructed based on the Schmid, area, boundary ratio, and initial texture </w:t>
+        <w:t xml:space="preserve">The direction of relationships are constructed based on the Schmid, area, boundary ratio, and initial texture </w:t>
       </w:r>
       <w:r>
         <w:t>votes</w:t>
@@ -842,13 +788,8 @@
       <w:r>
         <w:t xml:space="preserve">Since the spanning tree is unaware of the edge direction, a binary operation is performed to increase </w:t>
       </w:r>
-      <w:proofErr w:type="gramStart"/>
-      <w:r>
-        <w:t>The</w:t>
-      </w:r>
-      <w:proofErr w:type="gramEnd"/>
-      <w:r>
-        <w:t xml:space="preserve"> </w:t>
+      <w:r>
+        <w:t xml:space="preserve">The </w:t>
       </w:r>
       <w:proofErr w:type="spellStart"/>
       <w:r>
@@ -873,6 +814,35 @@
       <w:r>
         <w:t>is considered, and the approach is robust against edge relationships that are reversed.</w:t>
       </w:r>
+      <w:r>
+        <w:t>\</w:t>
+      </w:r>
+    </w:p>
+    <w:p>
+      <w:pPr>
+        <w:pStyle w:val="ListParagraph"/>
+        <w:numPr>
+          <w:ilvl w:val="0"/>
+          <w:numId w:val="1"/>
+        </w:numPr>
+      </w:pPr>
+      <w:r>
+        <w:t xml:space="preserve">It is apparently not enough for a family to have the largest reach. For the highly twinned RD case the texture of the parent does resemble the texture of the initial material. </w:t>
+      </w:r>
+    </w:p>
+    <w:p>
+      <w:pPr>
+        <w:pStyle w:val="ListParagraph"/>
+        <w:numPr>
+          <w:ilvl w:val="0"/>
+          <w:numId w:val="1"/>
+        </w:numPr>
+      </w:pPr>
+    </w:p>
+    <w:p>
+      <w:pPr>
+        <w:pStyle w:val="ListParagraph"/>
+      </w:pPr>
     </w:p>
     <w:p/>
     <w:sectPr>
@@ -1970,7 +1940,7 @@
 </file>
 
 <file path=customXml/itemProps1.xml><?xml version="1.0" encoding="utf-8"?>
-<ds:datastoreItem xmlns:ds="http://schemas.openxmlformats.org/officeDocument/2006/customXml" ds:itemID="{73F66FCD-6D46-43A7-9BA1-7FD40B0E7822}">
+<ds:datastoreItem xmlns:ds="http://schemas.openxmlformats.org/officeDocument/2006/customXml" ds:itemID="{75F0955D-3393-4E14-95D7-598340FFE241}">
   <ds:schemaRefs>
     <ds:schemaRef ds:uri="http://schemas.openxmlformats.org/officeDocument/2006/bibliography"/>
   </ds:schemaRefs>

</xml_diff>